<commit_message>
finished all classes with javadocs and docuemtnation
</commit_message>
<xml_diff>
--- a/docs/Requerimientos funcionales.docx
+++ b/docs/Requerimientos funcionales.docx
@@ -545,10 +545,7 @@
           </w:tcPr>
           <w:p>
             <w:r>
-              <w:t>Se actualizan y guardan los datos de</w:t>
-            </w:r>
-            <w:r>
-              <w:t>l empleado.</w:t>
+              <w:t>Se actualizan y guardan los datos del empleado.</w:t>
             </w:r>
           </w:p>
         </w:tc>
@@ -593,13 +590,10 @@
               <w:t>RF</w:t>
             </w:r>
             <w:r>
-              <w:t>6</w:t>
-            </w:r>
-            <w:r>
-              <w:t>:</w:t>
-            </w:r>
-            <w:r>
-              <w:t xml:space="preserve"> Ingresar y guardar los datos de los clientes</w:t>
+              <w:t>5</w:t>
+            </w:r>
+            <w:r>
+              <w:t>: Ingresar y guardar los datos de los clientes</w:t>
             </w:r>
           </w:p>
         </w:tc>
@@ -695,10 +689,7 @@
           </w:tcPr>
           <w:p>
             <w:r>
-              <w:t>Quedan guardados los datos de los</w:t>
-            </w:r>
-            <w:r>
-              <w:t xml:space="preserve"> clientes.</w:t>
+              <w:t>Quedan guardados los datos de los clientes.</w:t>
             </w:r>
           </w:p>
         </w:tc>
@@ -743,13 +734,10 @@
               <w:t>RF</w:t>
             </w:r>
             <w:r>
-              <w:t>7</w:t>
-            </w:r>
-            <w:r>
-              <w:t>:</w:t>
-            </w:r>
-            <w:r>
-              <w:t xml:space="preserve"> Asignar los clientes a un empleado</w:t>
+              <w:t>6</w:t>
+            </w:r>
+            <w:r>
+              <w:t>: Asignar los clientes a un empleado</w:t>
             </w:r>
           </w:p>
         </w:tc>
@@ -886,13 +874,22 @@
               <w:t>RF</w:t>
             </w:r>
             <w:r>
-              <w:t>8</w:t>
+              <w:t>7</w:t>
             </w:r>
             <w:r>
               <w:t>:</w:t>
             </w:r>
             <w:r>
-              <w:t xml:space="preserve"> Ingresar los datos de un automóvil de gasolina</w:t>
+              <w:t xml:space="preserve"> Ingresar los datos de un automóvil </w:t>
+            </w:r>
+            <w:r>
+              <w:t>a</w:t>
+            </w:r>
+            <w:r>
+              <w:t xml:space="preserve"> gasolina</w:t>
+            </w:r>
+            <w:r>
+              <w:t xml:space="preserve"> nuevo</w:t>
             </w:r>
           </w:p>
         </w:tc>
@@ -951,41 +948,16 @@
             <w:tcW w:w="7415" w:type="dxa"/>
           </w:tcPr>
           <w:p>
-            <w:r>
-              <w:t>precio base, una marca, modelo, cilindraje, kilometraje, un tipo que indique si</w:t>
-            </w:r>
-            <w:r>
-              <w:t xml:space="preserve"> el vehículo es nuevo o usado, </w:t>
-            </w:r>
-            <w:r>
-              <w:t>una placa</w:t>
-            </w:r>
-            <w:r>
-              <w:t xml:space="preserve">, precio del SOAT, año del SOAT, </w:t>
-            </w:r>
-            <w:r>
-              <w:t xml:space="preserve">monto de cobertura </w:t>
-            </w:r>
-            <w:r>
-              <w:t xml:space="preserve">de </w:t>
-            </w:r>
-            <w:r>
-              <w:t>accidentes a terceros</w:t>
-            </w:r>
-            <w:r>
-              <w:t xml:space="preserve"> del SOAT, precio de la revisión técnico mecánica, año de </w:t>
-            </w:r>
-            <w:r>
-              <w:t>la revisión técnico mecánica</w:t>
-            </w:r>
-            <w:r>
-              <w:t xml:space="preserve">, niveles de gases que arrojó el auto en </w:t>
-            </w:r>
-            <w:r>
-              <w:t>la revisión técnico mecánica</w:t>
-            </w:r>
-            <w:r>
-              <w:t>, tipo de automóvil (sedan o camioneta)</w:t>
+            <w:proofErr w:type="gramStart"/>
+            <w:r>
+              <w:t>precio</w:t>
+            </w:r>
+            <w:proofErr w:type="gramEnd"/>
+            <w:r>
+              <w:t xml:space="preserve"> base, una marca, modelo, cilindraje, </w:t>
+            </w:r>
+            <w:r>
+              <w:t>tipo de automóvil (sedan o camioneta)</w:t>
             </w:r>
             <w:r>
               <w:t xml:space="preserve">, número de puertas, estado de polarización de las ventanas, </w:t>
@@ -1025,6 +997,9 @@
           <w:p>
             <w:r>
               <w:t>Quedan guardados los datos del automóvil a gasolina</w:t>
+            </w:r>
+            <w:r>
+              <w:t xml:space="preserve"> nuevo</w:t>
             </w:r>
           </w:p>
         </w:tc>
@@ -1069,13 +1044,183 @@
               <w:t>RF</w:t>
             </w:r>
             <w:r>
+              <w:t>8</w:t>
+            </w:r>
+            <w:r>
+              <w:t>:</w:t>
+            </w:r>
+            <w:r>
+              <w:t xml:space="preserve"> Ingresar los datos de un automóvil eléctrico</w:t>
+            </w:r>
+            <w:r>
+              <w:t xml:space="preserve"> nuevo</w:t>
+            </w:r>
+          </w:p>
+        </w:tc>
+      </w:tr>
+      <w:tr>
+        <w:tc>
+          <w:tcPr>
+            <w:tcW w:w="1413" w:type="dxa"/>
+          </w:tcPr>
+          <w:p>
+            <w:pPr>
+              <w:rPr>
+                <w:b/>
+              </w:rPr>
+            </w:pPr>
+            <w:r>
+              <w:rPr>
+                <w:b/>
+              </w:rPr>
+              <w:t>Resumen:</w:t>
+            </w:r>
+          </w:p>
+        </w:tc>
+        <w:tc>
+          <w:tcPr>
+            <w:tcW w:w="7415" w:type="dxa"/>
+          </w:tcPr>
+          <w:p>
+            <w:r>
+              <w:t>Se ingresan todos los datos disponibles de un automóvil eléctrico</w:t>
+            </w:r>
+            <w:r>
+              <w:t xml:space="preserve"> nuevo</w:t>
+            </w:r>
+            <w:r>
+              <w:t>.</w:t>
+            </w:r>
+          </w:p>
+        </w:tc>
+      </w:tr>
+      <w:tr>
+        <w:tc>
+          <w:tcPr>
+            <w:tcW w:w="1413" w:type="dxa"/>
+          </w:tcPr>
+          <w:p>
+            <w:pPr>
+              <w:rPr>
+                <w:b/>
+              </w:rPr>
+            </w:pPr>
+            <w:r>
+              <w:rPr>
+                <w:b/>
+              </w:rPr>
+              <w:t>Entradas:</w:t>
+            </w:r>
+          </w:p>
+        </w:tc>
+        <w:tc>
+          <w:tcPr>
+            <w:tcW w:w="7415" w:type="dxa"/>
+          </w:tcPr>
+          <w:p>
+            <w:proofErr w:type="gramStart"/>
+            <w:r>
+              <w:t>precio</w:t>
+            </w:r>
+            <w:proofErr w:type="gramEnd"/>
+            <w:r>
+              <w:t xml:space="preserve"> base, una marca, modelo, cilindraje, </w:t>
+            </w:r>
+            <w:r>
+              <w:t xml:space="preserve">tipo de automóvil (sedan o camioneta), número de puertas, estado de polarización de las ventanas, </w:t>
+            </w:r>
+            <w:r>
+              <w:t>tipo de cargador (rápido o normal), duración de batería</w:t>
+            </w:r>
+            <w:r>
+              <w:t>.</w:t>
+            </w:r>
+          </w:p>
+        </w:tc>
+      </w:tr>
+      <w:tr>
+        <w:tc>
+          <w:tcPr>
+            <w:tcW w:w="1413" w:type="dxa"/>
+          </w:tcPr>
+          <w:p>
+            <w:pPr>
+              <w:rPr>
+                <w:b/>
+              </w:rPr>
+            </w:pPr>
+            <w:r>
+              <w:rPr>
+                <w:b/>
+              </w:rPr>
+              <w:t>Resultados:</w:t>
+            </w:r>
+          </w:p>
+        </w:tc>
+        <w:tc>
+          <w:tcPr>
+            <w:tcW w:w="7415" w:type="dxa"/>
+          </w:tcPr>
+          <w:p>
+            <w:r>
+              <w:t>Quedan guardados los datos del automóvil eléctrico</w:t>
+            </w:r>
+            <w:r>
+              <w:t xml:space="preserve"> nuevo</w:t>
+            </w:r>
+          </w:p>
+        </w:tc>
+      </w:tr>
+    </w:tbl>
+    <w:p/>
+    <w:tbl>
+      <w:tblPr>
+        <w:tblStyle w:val="Tablaconcuadrcula"/>
+        <w:tblW w:w="0" w:type="auto"/>
+        <w:tblLook w:val="04A0" w:firstRow="1" w:lastRow="0" w:firstColumn="1" w:lastColumn="0" w:noHBand="0" w:noVBand="1"/>
+      </w:tblPr>
+      <w:tblGrid>
+        <w:gridCol w:w="1413"/>
+        <w:gridCol w:w="7415"/>
+      </w:tblGrid>
+      <w:tr>
+        <w:tc>
+          <w:tcPr>
+            <w:tcW w:w="1413" w:type="dxa"/>
+          </w:tcPr>
+          <w:p>
+            <w:pPr>
+              <w:rPr>
+                <w:b/>
+              </w:rPr>
+            </w:pPr>
+            <w:r>
+              <w:rPr>
+                <w:b/>
+              </w:rPr>
+              <w:t>Nombre:</w:t>
+            </w:r>
+          </w:p>
+        </w:tc>
+        <w:tc>
+          <w:tcPr>
+            <w:tcW w:w="7415" w:type="dxa"/>
+          </w:tcPr>
+          <w:p>
+            <w:r>
+              <w:t>RF</w:t>
+            </w:r>
+            <w:r>
               <w:t>9</w:t>
             </w:r>
             <w:r>
               <w:t>:</w:t>
             </w:r>
             <w:r>
-              <w:t xml:space="preserve"> Ingresar los datos de un automóvil eléctrico</w:t>
+              <w:t xml:space="preserve"> Ingresar los datos de un automóvil híbrido</w:t>
+            </w:r>
+            <w:r>
+              <w:t xml:space="preserve"> nuevo</w:t>
             </w:r>
           </w:p>
         </w:tc>
@@ -1105,10 +1250,11 @@
           </w:tcPr>
           <w:p>
             <w:r>
-              <w:t>Se ingresan todos los datos disponibles de un automóvil eléctrico</w:t>
-            </w:r>
-            <w:bookmarkStart w:id="0" w:name="_GoBack"/>
-            <w:bookmarkEnd w:id="0"/>
+              <w:t xml:space="preserve">Se ingresan todos los datos disponibles de un automóvil </w:t>
+            </w:r>
+            <w:r>
+              <w:t>híbrido nuevo</w:t>
+            </w:r>
             <w:r>
               <w:t>.</w:t>
             </w:r>
@@ -1139,11 +1285,351 @@
             <w:tcW w:w="7415" w:type="dxa"/>
           </w:tcPr>
           <w:p>
-            <w:r>
-              <w:t>precio base, una marca, modelo, cilindraje, kilometraje, un tipo que indique si</w:t>
-            </w:r>
-            <w:r>
-              <w:t xml:space="preserve"> el vehículo es nuevo o usado, </w:t>
+            <w:proofErr w:type="gramStart"/>
+            <w:r>
+              <w:t>precio</w:t>
+            </w:r>
+            <w:proofErr w:type="gramEnd"/>
+            <w:r>
+              <w:t xml:space="preserve"> base, una marca, modelo, cilindraje, </w:t>
+            </w:r>
+            <w:r>
+              <w:t xml:space="preserve">tipo de automóvil (sedan o camioneta), número de puertas, estado de polarización de las ventanas, </w:t>
+            </w:r>
+            <w:r>
+              <w:t>capacidad de tanque</w:t>
+            </w:r>
+            <w:r>
+              <w:t>, tipo de gasolina</w:t>
+            </w:r>
+            <w:r>
+              <w:t xml:space="preserve">, </w:t>
+            </w:r>
+            <w:r>
+              <w:t>tipo de cargador (rápido o normal), duración de batería</w:t>
+            </w:r>
+            <w:r>
+              <w:t>.</w:t>
+            </w:r>
+          </w:p>
+        </w:tc>
+      </w:tr>
+      <w:tr>
+        <w:tc>
+          <w:tcPr>
+            <w:tcW w:w="1413" w:type="dxa"/>
+          </w:tcPr>
+          <w:p>
+            <w:pPr>
+              <w:rPr>
+                <w:b/>
+              </w:rPr>
+            </w:pPr>
+            <w:r>
+              <w:rPr>
+                <w:b/>
+              </w:rPr>
+              <w:t>Resultados:</w:t>
+            </w:r>
+          </w:p>
+        </w:tc>
+        <w:tc>
+          <w:tcPr>
+            <w:tcW w:w="7415" w:type="dxa"/>
+          </w:tcPr>
+          <w:p>
+            <w:r>
+              <w:t>Quedan guardados los datos del automóvil híbrido</w:t>
+            </w:r>
+            <w:r>
+              <w:t xml:space="preserve"> nuevo</w:t>
+            </w:r>
+          </w:p>
+        </w:tc>
+      </w:tr>
+    </w:tbl>
+    <w:p/>
+    <w:tbl>
+      <w:tblPr>
+        <w:tblStyle w:val="Tablaconcuadrcula"/>
+        <w:tblW w:w="0" w:type="auto"/>
+        <w:tblLook w:val="04A0" w:firstRow="1" w:lastRow="0" w:firstColumn="1" w:lastColumn="0" w:noHBand="0" w:noVBand="1"/>
+      </w:tblPr>
+      <w:tblGrid>
+        <w:gridCol w:w="1413"/>
+        <w:gridCol w:w="7415"/>
+      </w:tblGrid>
+      <w:tr>
+        <w:tc>
+          <w:tcPr>
+            <w:tcW w:w="1413" w:type="dxa"/>
+          </w:tcPr>
+          <w:p>
+            <w:pPr>
+              <w:rPr>
+                <w:b/>
+              </w:rPr>
+            </w:pPr>
+            <w:r>
+              <w:rPr>
+                <w:b/>
+              </w:rPr>
+              <w:t>Nombre:</w:t>
+            </w:r>
+          </w:p>
+        </w:tc>
+        <w:tc>
+          <w:tcPr>
+            <w:tcW w:w="7415" w:type="dxa"/>
+          </w:tcPr>
+          <w:p>
+            <w:r>
+              <w:t>RF</w:t>
+            </w:r>
+            <w:r>
+              <w:t>1</w:t>
+            </w:r>
+            <w:r>
+              <w:t>0</w:t>
+            </w:r>
+            <w:r>
+              <w:t>:</w:t>
+            </w:r>
+            <w:r>
+              <w:t xml:space="preserve"> Ingresar los datos de una motocicleta</w:t>
+            </w:r>
+            <w:r>
+              <w:t xml:space="preserve"> nueva</w:t>
+            </w:r>
+          </w:p>
+        </w:tc>
+      </w:tr>
+      <w:tr>
+        <w:tc>
+          <w:tcPr>
+            <w:tcW w:w="1413" w:type="dxa"/>
+          </w:tcPr>
+          <w:p>
+            <w:pPr>
+              <w:rPr>
+                <w:b/>
+              </w:rPr>
+            </w:pPr>
+            <w:r>
+              <w:rPr>
+                <w:b/>
+              </w:rPr>
+              <w:t>Resumen:</w:t>
+            </w:r>
+          </w:p>
+        </w:tc>
+        <w:tc>
+          <w:tcPr>
+            <w:tcW w:w="7415" w:type="dxa"/>
+          </w:tcPr>
+          <w:p>
+            <w:r>
+              <w:t>Se ingresan todos los datos disponibles de una motocicleta</w:t>
+            </w:r>
+          </w:p>
+        </w:tc>
+      </w:tr>
+      <w:tr>
+        <w:tc>
+          <w:tcPr>
+            <w:tcW w:w="1413" w:type="dxa"/>
+          </w:tcPr>
+          <w:p>
+            <w:pPr>
+              <w:rPr>
+                <w:b/>
+              </w:rPr>
+            </w:pPr>
+            <w:r>
+              <w:rPr>
+                <w:b/>
+              </w:rPr>
+              <w:t>Entradas:</w:t>
+            </w:r>
+          </w:p>
+        </w:tc>
+        <w:tc>
+          <w:tcPr>
+            <w:tcW w:w="7415" w:type="dxa"/>
+          </w:tcPr>
+          <w:p>
+            <w:r>
+              <w:t>P</w:t>
+            </w:r>
+            <w:r>
+              <w:t xml:space="preserve">recio base, una marca, modelo, cilindraje, </w:t>
+            </w:r>
+            <w:r>
+              <w:t xml:space="preserve">tipo </w:t>
+            </w:r>
+            <w:r>
+              <w:t>de moto</w:t>
+            </w:r>
+            <w:r>
+              <w:t xml:space="preserve"> </w:t>
+            </w:r>
+            <w:r>
+              <w:t xml:space="preserve">(estándar, deportiva, scooter y </w:t>
+            </w:r>
+            <w:proofErr w:type="spellStart"/>
+            <w:r>
+              <w:t>cross</w:t>
+            </w:r>
+            <w:proofErr w:type="spellEnd"/>
+            <w:r>
+              <w:t>), una capacidad de gasolina</w:t>
+            </w:r>
+            <w:r>
+              <w:t>.</w:t>
+            </w:r>
+          </w:p>
+        </w:tc>
+      </w:tr>
+      <w:tr>
+        <w:tc>
+          <w:tcPr>
+            <w:tcW w:w="1413" w:type="dxa"/>
+          </w:tcPr>
+          <w:p>
+            <w:pPr>
+              <w:rPr>
+                <w:b/>
+              </w:rPr>
+            </w:pPr>
+            <w:r>
+              <w:rPr>
+                <w:b/>
+              </w:rPr>
+              <w:t>Resultados:</w:t>
+            </w:r>
+          </w:p>
+        </w:tc>
+        <w:tc>
+          <w:tcPr>
+            <w:tcW w:w="7415" w:type="dxa"/>
+          </w:tcPr>
+          <w:p>
+            <w:r>
+              <w:t>Quedan guardados los datos de la motocicleta</w:t>
+            </w:r>
+            <w:r>
+              <w:t xml:space="preserve"> nueva</w:t>
+            </w:r>
+          </w:p>
+        </w:tc>
+      </w:tr>
+    </w:tbl>
+    <w:p/>
+    <w:tbl>
+      <w:tblPr>
+        <w:tblStyle w:val="Tablaconcuadrcula"/>
+        <w:tblW w:w="8828" w:type="dxa"/>
+        <w:tblLook w:val="04A0" w:firstRow="1" w:lastRow="0" w:firstColumn="1" w:lastColumn="0" w:noHBand="0" w:noVBand="1"/>
+      </w:tblPr>
+      <w:tblGrid>
+        <w:gridCol w:w="1413"/>
+        <w:gridCol w:w="7415"/>
+      </w:tblGrid>
+      <w:tr>
+        <w:tc>
+          <w:tcPr>
+            <w:tcW w:w="1413" w:type="dxa"/>
+          </w:tcPr>
+          <w:p>
+            <w:pPr>
+              <w:rPr>
+                <w:b/>
+              </w:rPr>
+            </w:pPr>
+            <w:r>
+              <w:rPr>
+                <w:b/>
+              </w:rPr>
+              <w:t>Nombre:</w:t>
+            </w:r>
+          </w:p>
+        </w:tc>
+        <w:tc>
+          <w:tcPr>
+            <w:tcW w:w="7415" w:type="dxa"/>
+          </w:tcPr>
+          <w:p>
+            <w:r>
+              <w:t>RF1</w:t>
+            </w:r>
+            <w:r>
+              <w:t>1</w:t>
+            </w:r>
+            <w:r>
+              <w:t>: Ingresar los datos de un automóvil a gasolina usado</w:t>
+            </w:r>
+          </w:p>
+        </w:tc>
+      </w:tr>
+      <w:tr>
+        <w:tc>
+          <w:tcPr>
+            <w:tcW w:w="1413" w:type="dxa"/>
+          </w:tcPr>
+          <w:p>
+            <w:pPr>
+              <w:rPr>
+                <w:b/>
+              </w:rPr>
+            </w:pPr>
+            <w:r>
+              <w:rPr>
+                <w:b/>
+              </w:rPr>
+              <w:t>Resumen:</w:t>
+            </w:r>
+          </w:p>
+        </w:tc>
+        <w:tc>
+          <w:tcPr>
+            <w:tcW w:w="7415" w:type="dxa"/>
+          </w:tcPr>
+          <w:p>
+            <w:r>
+              <w:t>Se ingresan todos los datos disponibles de un automóvil a gasolina.</w:t>
+            </w:r>
+          </w:p>
+        </w:tc>
+      </w:tr>
+      <w:tr>
+        <w:tc>
+          <w:tcPr>
+            <w:tcW w:w="1413" w:type="dxa"/>
+          </w:tcPr>
+          <w:p>
+            <w:pPr>
+              <w:rPr>
+                <w:b/>
+              </w:rPr>
+            </w:pPr>
+            <w:r>
+              <w:rPr>
+                <w:b/>
+              </w:rPr>
+              <w:t>Entradas:</w:t>
+            </w:r>
+          </w:p>
+        </w:tc>
+        <w:tc>
+          <w:tcPr>
+            <w:tcW w:w="7415" w:type="dxa"/>
+          </w:tcPr>
+          <w:p>
+            <w:r>
+              <w:t xml:space="preserve">precio base, una marca, modelo, cilindraje, kilometraje, </w:t>
+            </w:r>
+            <w:r>
+              <w:t xml:space="preserve"> </w:t>
             </w:r>
             <w:r>
               <w:t>una placa</w:t>
@@ -1161,7 +1647,13 @@
               <w:t>accidentes a terceros</w:t>
             </w:r>
             <w:r>
-              <w:t xml:space="preserve"> del SOAT, precio de la revisión técnico mecánica, año de la revisión técnico mecánica, niveles de gases que arrojó el auto en la revisión técnico mecánica</w:t>
+              <w:t xml:space="preserve"> del SOAT, código del SOAT, precio de la revisión técnico mecánica, año de la revisión técnico mecánica, niveles de gases que arrojó el auto en la revisión técnico mecánica, código de la revisión técnico mecánica,  tipo de automóvil (sedan o camioneta), número de puertas, estado de polarización de las ventanas, </w:t>
+            </w:r>
+            <w:r>
+              <w:t>capacidad de tanque</w:t>
+            </w:r>
+            <w:r>
+              <w:t>, tipo de gasolina.</w:t>
             </w:r>
           </w:p>
         </w:tc>
@@ -1189,10 +1681,729 @@
           <w:tcPr>
             <w:tcW w:w="7415" w:type="dxa"/>
           </w:tcPr>
-          <w:p/>
+          <w:p>
+            <w:r>
+              <w:t>Quedan guardados los datos del automóvil a gasolina</w:t>
+            </w:r>
+          </w:p>
         </w:tc>
       </w:tr>
     </w:tbl>
+    <w:p/>
+    <w:p/>
+    <w:p/>
+    <w:p/>
+    <w:tbl>
+      <w:tblPr>
+        <w:tblStyle w:val="Tablaconcuadrcula"/>
+        <w:tblW w:w="8828" w:type="dxa"/>
+        <w:tblLook w:val="04A0" w:firstRow="1" w:lastRow="0" w:firstColumn="1" w:lastColumn="0" w:noHBand="0" w:noVBand="1"/>
+      </w:tblPr>
+      <w:tblGrid>
+        <w:gridCol w:w="1413"/>
+        <w:gridCol w:w="7415"/>
+      </w:tblGrid>
+      <w:tr>
+        <w:tc>
+          <w:tcPr>
+            <w:tcW w:w="1413" w:type="dxa"/>
+          </w:tcPr>
+          <w:p>
+            <w:pPr>
+              <w:rPr>
+                <w:b/>
+              </w:rPr>
+            </w:pPr>
+            <w:r>
+              <w:rPr>
+                <w:b/>
+              </w:rPr>
+              <w:lastRenderedPageBreak/>
+              <w:t>Nombre:</w:t>
+            </w:r>
+          </w:p>
+        </w:tc>
+        <w:tc>
+          <w:tcPr>
+            <w:tcW w:w="7415" w:type="dxa"/>
+          </w:tcPr>
+          <w:p>
+            <w:r>
+              <w:t>RF1</w:t>
+            </w:r>
+            <w:r>
+              <w:t>2</w:t>
+            </w:r>
+            <w:r>
+              <w:t>: Ingresar los datos de un automóvil eléctrico  usado</w:t>
+            </w:r>
+          </w:p>
+        </w:tc>
+      </w:tr>
+      <w:tr>
+        <w:tc>
+          <w:tcPr>
+            <w:tcW w:w="1413" w:type="dxa"/>
+          </w:tcPr>
+          <w:p>
+            <w:pPr>
+              <w:rPr>
+                <w:b/>
+              </w:rPr>
+            </w:pPr>
+            <w:r>
+              <w:rPr>
+                <w:b/>
+              </w:rPr>
+              <w:t>Resumen:</w:t>
+            </w:r>
+          </w:p>
+        </w:tc>
+        <w:tc>
+          <w:tcPr>
+            <w:tcW w:w="7415" w:type="dxa"/>
+          </w:tcPr>
+          <w:p>
+            <w:r>
+              <w:t xml:space="preserve">Se ingresan todos los datos disponibles de un automóvil </w:t>
+            </w:r>
+            <w:r>
+              <w:t>eléctrico  usado</w:t>
+            </w:r>
+            <w:r>
+              <w:t>.</w:t>
+            </w:r>
+          </w:p>
+        </w:tc>
+      </w:tr>
+      <w:tr>
+        <w:tc>
+          <w:tcPr>
+            <w:tcW w:w="1413" w:type="dxa"/>
+          </w:tcPr>
+          <w:p>
+            <w:pPr>
+              <w:rPr>
+                <w:b/>
+              </w:rPr>
+            </w:pPr>
+            <w:r>
+              <w:rPr>
+                <w:b/>
+              </w:rPr>
+              <w:t>Entradas:</w:t>
+            </w:r>
+          </w:p>
+        </w:tc>
+        <w:tc>
+          <w:tcPr>
+            <w:tcW w:w="7415" w:type="dxa"/>
+          </w:tcPr>
+          <w:p>
+            <w:r>
+              <w:t xml:space="preserve">precio base, una marca, modelo, cilindraje, kilometraje, </w:t>
+            </w:r>
+            <w:r>
+              <w:t xml:space="preserve"> </w:t>
+            </w:r>
+            <w:r>
+              <w:t>una placa</w:t>
+            </w:r>
+            <w:r>
+              <w:t xml:space="preserve">, precio del SOAT, año del SOAT, </w:t>
+            </w:r>
+            <w:r>
+              <w:t xml:space="preserve">monto de cobertura </w:t>
+            </w:r>
+            <w:r>
+              <w:t xml:space="preserve">de </w:t>
+            </w:r>
+            <w:r>
+              <w:t>accidentes a terceros</w:t>
+            </w:r>
+            <w:r>
+              <w:t xml:space="preserve"> del SOAT, código del SOAT, precio de la revisión técnico mecánica, año de la revisión técnico mecánica, niveles de gases que arrojó el auto en la revisión técnico mecánica, código de la revisión técnico mecánica,  tipo de automóvil (sedan o camioneta), número de puertas, estado de polarización de las ventanas, </w:t>
+            </w:r>
+            <w:r>
+              <w:t>tipo de cargador (rápido o normal), duración de batería</w:t>
+            </w:r>
+            <w:r>
+              <w:t>.</w:t>
+            </w:r>
+          </w:p>
+        </w:tc>
+      </w:tr>
+      <w:tr>
+        <w:tc>
+          <w:tcPr>
+            <w:tcW w:w="1413" w:type="dxa"/>
+          </w:tcPr>
+          <w:p>
+            <w:pPr>
+              <w:rPr>
+                <w:b/>
+              </w:rPr>
+            </w:pPr>
+            <w:r>
+              <w:rPr>
+                <w:b/>
+              </w:rPr>
+              <w:t>Resultados:</w:t>
+            </w:r>
+          </w:p>
+        </w:tc>
+        <w:tc>
+          <w:tcPr>
+            <w:tcW w:w="7415" w:type="dxa"/>
+          </w:tcPr>
+          <w:p>
+            <w:r>
+              <w:t xml:space="preserve">Quedan guardados los datos del automóvil </w:t>
+            </w:r>
+            <w:r>
+              <w:t>eléctrico  usado</w:t>
+            </w:r>
+          </w:p>
+        </w:tc>
+      </w:tr>
+    </w:tbl>
+    <w:p/>
+    <w:tbl>
+      <w:tblPr>
+        <w:tblStyle w:val="Tablaconcuadrcula"/>
+        <w:tblW w:w="8828" w:type="dxa"/>
+        <w:tblLook w:val="04A0" w:firstRow="1" w:lastRow="0" w:firstColumn="1" w:lastColumn="0" w:noHBand="0" w:noVBand="1"/>
+      </w:tblPr>
+      <w:tblGrid>
+        <w:gridCol w:w="1413"/>
+        <w:gridCol w:w="7415"/>
+      </w:tblGrid>
+      <w:tr>
+        <w:tc>
+          <w:tcPr>
+            <w:tcW w:w="1413" w:type="dxa"/>
+          </w:tcPr>
+          <w:p>
+            <w:pPr>
+              <w:rPr>
+                <w:b/>
+              </w:rPr>
+            </w:pPr>
+            <w:r>
+              <w:rPr>
+                <w:b/>
+              </w:rPr>
+              <w:t>Nombre:</w:t>
+            </w:r>
+          </w:p>
+        </w:tc>
+        <w:tc>
+          <w:tcPr>
+            <w:tcW w:w="7415" w:type="dxa"/>
+          </w:tcPr>
+          <w:p>
+            <w:r>
+              <w:t>RF1</w:t>
+            </w:r>
+            <w:r>
+              <w:t>3</w:t>
+            </w:r>
+            <w:r>
+              <w:t>: Ingresar los datos de un automóvil híbrido usado</w:t>
+            </w:r>
+          </w:p>
+        </w:tc>
+      </w:tr>
+      <w:tr>
+        <w:tc>
+          <w:tcPr>
+            <w:tcW w:w="1413" w:type="dxa"/>
+          </w:tcPr>
+          <w:p>
+            <w:pPr>
+              <w:rPr>
+                <w:b/>
+              </w:rPr>
+            </w:pPr>
+            <w:r>
+              <w:rPr>
+                <w:b/>
+              </w:rPr>
+              <w:t>Resumen:</w:t>
+            </w:r>
+          </w:p>
+        </w:tc>
+        <w:tc>
+          <w:tcPr>
+            <w:tcW w:w="7415" w:type="dxa"/>
+          </w:tcPr>
+          <w:p>
+            <w:r>
+              <w:t xml:space="preserve">Se ingresan todos los datos disponibles de un automóvil </w:t>
+            </w:r>
+            <w:r>
+              <w:t>híbrido usado</w:t>
+            </w:r>
+            <w:r>
+              <w:t>.</w:t>
+            </w:r>
+          </w:p>
+        </w:tc>
+      </w:tr>
+      <w:tr>
+        <w:tc>
+          <w:tcPr>
+            <w:tcW w:w="1413" w:type="dxa"/>
+          </w:tcPr>
+          <w:p>
+            <w:pPr>
+              <w:rPr>
+                <w:b/>
+              </w:rPr>
+            </w:pPr>
+            <w:r>
+              <w:rPr>
+                <w:b/>
+              </w:rPr>
+              <w:t>Entradas:</w:t>
+            </w:r>
+          </w:p>
+        </w:tc>
+        <w:tc>
+          <w:tcPr>
+            <w:tcW w:w="7415" w:type="dxa"/>
+          </w:tcPr>
+          <w:p>
+            <w:r>
+              <w:t xml:space="preserve">precio base, una marca, modelo, cilindraje, kilometraje, </w:t>
+            </w:r>
+            <w:r>
+              <w:t xml:space="preserve"> </w:t>
+            </w:r>
+            <w:r>
+              <w:t>una placa</w:t>
+            </w:r>
+            <w:r>
+              <w:t xml:space="preserve">, precio del SOAT, año del SOAT, </w:t>
+            </w:r>
+            <w:r>
+              <w:t xml:space="preserve">monto de cobertura </w:t>
+            </w:r>
+            <w:r>
+              <w:t xml:space="preserve">de </w:t>
+            </w:r>
+            <w:r>
+              <w:t>accidentes a terceros</w:t>
+            </w:r>
+            <w:r>
+              <w:t xml:space="preserve"> del SOAT, código del SOAT, precio de la revisión técnico mecánica, año de la revisión técnico mecánica, niveles de gases que arrojó el auto en la revisión técnico mecánica, código de la revisión técnico mecánica,  tipo de automóvil (sedan o camioneta), número de puertas, estado de polarización de las ventanas, </w:t>
+            </w:r>
+            <w:r>
+              <w:t>capacidad de tanque</w:t>
+            </w:r>
+            <w:r>
+              <w:t>, tipo de gasolina</w:t>
+            </w:r>
+            <w:r>
+              <w:t>,</w:t>
+            </w:r>
+            <w:r>
+              <w:t xml:space="preserve"> tipo de cargador (rápido o normal), duración de batería</w:t>
+            </w:r>
+            <w:r>
+              <w:t>.</w:t>
+            </w:r>
+          </w:p>
+        </w:tc>
+      </w:tr>
+      <w:tr>
+        <w:tc>
+          <w:tcPr>
+            <w:tcW w:w="1413" w:type="dxa"/>
+          </w:tcPr>
+          <w:p>
+            <w:pPr>
+              <w:rPr>
+                <w:b/>
+              </w:rPr>
+            </w:pPr>
+            <w:r>
+              <w:rPr>
+                <w:b/>
+              </w:rPr>
+              <w:t>Resultados:</w:t>
+            </w:r>
+          </w:p>
+        </w:tc>
+        <w:tc>
+          <w:tcPr>
+            <w:tcW w:w="7415" w:type="dxa"/>
+          </w:tcPr>
+          <w:p>
+            <w:r>
+              <w:t>Quedan guardados los datos del automóvil híbrido usado</w:t>
+            </w:r>
+          </w:p>
+        </w:tc>
+      </w:tr>
+    </w:tbl>
+    <w:p/>
+    <w:tbl>
+      <w:tblPr>
+        <w:tblStyle w:val="Tablaconcuadrcula"/>
+        <w:tblW w:w="8828" w:type="dxa"/>
+        <w:tblLook w:val="04A0" w:firstRow="1" w:lastRow="0" w:firstColumn="1" w:lastColumn="0" w:noHBand="0" w:noVBand="1"/>
+      </w:tblPr>
+      <w:tblGrid>
+        <w:gridCol w:w="1413"/>
+        <w:gridCol w:w="7415"/>
+      </w:tblGrid>
+      <w:tr>
+        <w:tc>
+          <w:tcPr>
+            <w:tcW w:w="1413" w:type="dxa"/>
+          </w:tcPr>
+          <w:p>
+            <w:pPr>
+              <w:rPr>
+                <w:b/>
+              </w:rPr>
+            </w:pPr>
+            <w:r>
+              <w:rPr>
+                <w:b/>
+              </w:rPr>
+              <w:t>Nombre:</w:t>
+            </w:r>
+          </w:p>
+        </w:tc>
+        <w:tc>
+          <w:tcPr>
+            <w:tcW w:w="7415" w:type="dxa"/>
+          </w:tcPr>
+          <w:p>
+            <w:r>
+              <w:t>RF1</w:t>
+            </w:r>
+            <w:r>
+              <w:t>4</w:t>
+            </w:r>
+            <w:r>
+              <w:t>: Ingresar los datos de una motocicleta usada</w:t>
+            </w:r>
+          </w:p>
+        </w:tc>
+      </w:tr>
+      <w:tr>
+        <w:tc>
+          <w:tcPr>
+            <w:tcW w:w="1413" w:type="dxa"/>
+          </w:tcPr>
+          <w:p>
+            <w:pPr>
+              <w:rPr>
+                <w:b/>
+              </w:rPr>
+            </w:pPr>
+            <w:r>
+              <w:rPr>
+                <w:b/>
+              </w:rPr>
+              <w:t>Resumen:</w:t>
+            </w:r>
+          </w:p>
+        </w:tc>
+        <w:tc>
+          <w:tcPr>
+            <w:tcW w:w="7415" w:type="dxa"/>
+          </w:tcPr>
+          <w:p>
+            <w:r>
+              <w:t xml:space="preserve">Se ingresan todos los datos disponibles de </w:t>
+            </w:r>
+            <w:r>
+              <w:t>una motocicleta usada</w:t>
+            </w:r>
+            <w:r>
+              <w:t>.</w:t>
+            </w:r>
+          </w:p>
+        </w:tc>
+      </w:tr>
+      <w:tr>
+        <w:tc>
+          <w:tcPr>
+            <w:tcW w:w="1413" w:type="dxa"/>
+          </w:tcPr>
+          <w:p>
+            <w:pPr>
+              <w:rPr>
+                <w:b/>
+              </w:rPr>
+            </w:pPr>
+            <w:r>
+              <w:rPr>
+                <w:b/>
+              </w:rPr>
+              <w:t>Entradas:</w:t>
+            </w:r>
+          </w:p>
+        </w:tc>
+        <w:tc>
+          <w:tcPr>
+            <w:tcW w:w="7415" w:type="dxa"/>
+          </w:tcPr>
+          <w:p>
+            <w:proofErr w:type="gramStart"/>
+            <w:r>
+              <w:t>precio</w:t>
+            </w:r>
+            <w:proofErr w:type="gramEnd"/>
+            <w:r>
+              <w:t xml:space="preserve"> base, una marca, modelo, cilindraje, kilometraje, </w:t>
+            </w:r>
+            <w:r>
+              <w:t xml:space="preserve"> </w:t>
+            </w:r>
+            <w:r>
+              <w:t>una placa</w:t>
+            </w:r>
+            <w:r>
+              <w:t xml:space="preserve">, precio del SOAT, año del SOAT, </w:t>
+            </w:r>
+            <w:r>
+              <w:t xml:space="preserve">monto de cobertura </w:t>
+            </w:r>
+            <w:r>
+              <w:t xml:space="preserve">de </w:t>
+            </w:r>
+            <w:r>
+              <w:t>accidentes a terceros</w:t>
+            </w:r>
+            <w:r>
+              <w:t xml:space="preserve"> del SOAT, código del SOAT, precio de la revisión técnico mecánica, año de la revisión técnico mecánica, niveles de gases que arrojó el auto en la revisión técnico mecánica, código de la revisión técnico mecánica, </w:t>
+            </w:r>
+            <w:r>
+              <w:t xml:space="preserve"> </w:t>
+            </w:r>
+            <w:r>
+              <w:t xml:space="preserve">tipo </w:t>
+            </w:r>
+            <w:r>
+              <w:t xml:space="preserve">de moto </w:t>
+            </w:r>
+            <w:r>
+              <w:t xml:space="preserve">(estándar, deportiva, scooter y </w:t>
+            </w:r>
+            <w:proofErr w:type="spellStart"/>
+            <w:r>
+              <w:t>cross</w:t>
+            </w:r>
+            <w:proofErr w:type="spellEnd"/>
+            <w:r>
+              <w:t>), una capacidad de gasolina</w:t>
+            </w:r>
+            <w:r>
+              <w:t>.</w:t>
+            </w:r>
+          </w:p>
+        </w:tc>
+      </w:tr>
+      <w:tr>
+        <w:tc>
+          <w:tcPr>
+            <w:tcW w:w="1413" w:type="dxa"/>
+          </w:tcPr>
+          <w:p>
+            <w:pPr>
+              <w:rPr>
+                <w:b/>
+              </w:rPr>
+            </w:pPr>
+            <w:r>
+              <w:rPr>
+                <w:b/>
+              </w:rPr>
+              <w:t>Resultados:</w:t>
+            </w:r>
+          </w:p>
+        </w:tc>
+        <w:tc>
+          <w:tcPr>
+            <w:tcW w:w="7415" w:type="dxa"/>
+          </w:tcPr>
+          <w:p>
+            <w:r>
+              <w:t>Quedan guardados los datos de la motocicleta usada</w:t>
+            </w:r>
+          </w:p>
+        </w:tc>
+      </w:tr>
+    </w:tbl>
+    <w:p/>
+    <w:tbl>
+      <w:tblPr>
+        <w:tblStyle w:val="Tablaconcuadrcula"/>
+        <w:tblW w:w="0" w:type="auto"/>
+        <w:tblLook w:val="04A0" w:firstRow="1" w:lastRow="0" w:firstColumn="1" w:lastColumn="0" w:noHBand="0" w:noVBand="1"/>
+      </w:tblPr>
+      <w:tblGrid>
+        <w:gridCol w:w="1413"/>
+        <w:gridCol w:w="7415"/>
+      </w:tblGrid>
+      <w:tr>
+        <w:tc>
+          <w:tcPr>
+            <w:tcW w:w="1413" w:type="dxa"/>
+          </w:tcPr>
+          <w:p>
+            <w:pPr>
+              <w:rPr>
+                <w:b/>
+              </w:rPr>
+            </w:pPr>
+            <w:r>
+              <w:rPr>
+                <w:b/>
+              </w:rPr>
+              <w:t>Nombre:</w:t>
+            </w:r>
+          </w:p>
+        </w:tc>
+        <w:tc>
+          <w:tcPr>
+            <w:tcW w:w="7415" w:type="dxa"/>
+          </w:tcPr>
+          <w:p>
+            <w:r>
+              <w:t>RF</w:t>
+            </w:r>
+            <w:r>
+              <w:t>1</w:t>
+            </w:r>
+            <w:r>
+              <w:t>5</w:t>
+            </w:r>
+            <w:r>
+              <w:t>:</w:t>
+            </w:r>
+            <w:r>
+              <w:t xml:space="preserve"> Mostrar un catálogo </w:t>
+            </w:r>
+            <w:r>
+              <w:t>según lo solicite el usuario</w:t>
+            </w:r>
+            <w:r>
+              <w:t xml:space="preserve"> </w:t>
+            </w:r>
+          </w:p>
+        </w:tc>
+      </w:tr>
+      <w:tr>
+        <w:tc>
+          <w:tcPr>
+            <w:tcW w:w="1413" w:type="dxa"/>
+          </w:tcPr>
+          <w:p>
+            <w:pPr>
+              <w:rPr>
+                <w:b/>
+              </w:rPr>
+            </w:pPr>
+            <w:r>
+              <w:rPr>
+                <w:b/>
+              </w:rPr>
+              <w:t>Resumen:</w:t>
+            </w:r>
+          </w:p>
+        </w:tc>
+        <w:tc>
+          <w:tcPr>
+            <w:tcW w:w="7415" w:type="dxa"/>
+          </w:tcPr>
+          <w:p>
+            <w:r>
+              <w:t xml:space="preserve">Muestra un catálogo </w:t>
+            </w:r>
+            <w:r>
+              <w:t xml:space="preserve">con la información </w:t>
+            </w:r>
+            <w:r>
+              <w:t>de los vehículos disponibles</w:t>
+            </w:r>
+            <w:r>
+              <w:t xml:space="preserve"> que solicite el usuario</w:t>
+            </w:r>
+          </w:p>
+        </w:tc>
+      </w:tr>
+      <w:tr>
+        <w:tc>
+          <w:tcPr>
+            <w:tcW w:w="1413" w:type="dxa"/>
+          </w:tcPr>
+          <w:p>
+            <w:pPr>
+              <w:rPr>
+                <w:b/>
+              </w:rPr>
+            </w:pPr>
+            <w:r>
+              <w:rPr>
+                <w:b/>
+              </w:rPr>
+              <w:t>Entradas:</w:t>
+            </w:r>
+          </w:p>
+        </w:tc>
+        <w:tc>
+          <w:tcPr>
+            <w:tcW w:w="7415" w:type="dxa"/>
+            <w:tcBorders>
+              <w:bottom w:val="single" w:sz="4" w:space="0" w:color="auto"/>
+            </w:tcBorders>
+          </w:tcPr>
+          <w:p>
+            <w:r>
+              <w:t>Tipo de vehículo y si desea ver vehículos usados, nuevos o ambos</w:t>
+            </w:r>
+          </w:p>
+        </w:tc>
+      </w:tr>
+      <w:tr>
+        <w:tc>
+          <w:tcPr>
+            <w:tcW w:w="1413" w:type="dxa"/>
+          </w:tcPr>
+          <w:p>
+            <w:pPr>
+              <w:rPr>
+                <w:b/>
+              </w:rPr>
+            </w:pPr>
+            <w:r>
+              <w:rPr>
+                <w:b/>
+              </w:rPr>
+              <w:t>Resultados:</w:t>
+            </w:r>
+          </w:p>
+        </w:tc>
+        <w:tc>
+          <w:tcPr>
+            <w:tcW w:w="7415" w:type="dxa"/>
+          </w:tcPr>
+          <w:p>
+            <w:r>
+              <w:t>Se despliega una lista de los vehículos que cumplan las características que dio el usuario y la información de ellos</w:t>
+            </w:r>
+          </w:p>
+        </w:tc>
+      </w:tr>
+    </w:tbl>
+    <w:p/>
+    <w:p/>
     <w:p/>
     <w:p/>
     <w:tbl>
@@ -1220,6 +2431,7 @@
               <w:rPr>
                 <w:b/>
               </w:rPr>
+              <w:lastRenderedPageBreak/>
               <w:t>Nombre:</w:t>
             </w:r>
           </w:p>
@@ -1230,7 +2442,19 @@
           </w:tcPr>
           <w:p>
             <w:r>
-              <w:t>RF:</w:t>
+              <w:t>RF</w:t>
+            </w:r>
+            <w:r>
+              <w:t>1</w:t>
+            </w:r>
+            <w:r>
+              <w:t>6</w:t>
+            </w:r>
+            <w:r>
+              <w:t>:</w:t>
+            </w:r>
+            <w:r>
+              <w:t xml:space="preserve"> Agregar un vehículo a la lista de interés de un cliente</w:t>
             </w:r>
           </w:p>
         </w:tc>
@@ -1258,7 +2482,11 @@
           <w:tcPr>
             <w:tcW w:w="7415" w:type="dxa"/>
           </w:tcPr>
-          <w:p/>
+          <w:p>
+            <w:r>
+              <w:t>Agrega un vehículo a la lista de interés de un cliente</w:t>
+            </w:r>
+          </w:p>
         </w:tc>
       </w:tr>
       <w:tr>
@@ -1286,28 +2514,7 @@
           </w:tcPr>
           <w:p>
             <w:r>
-              <w:t>precio base, una marca, modelo, cilindraje, kilometraje, un tipo que indique si</w:t>
-            </w:r>
-            <w:r>
-              <w:t xml:space="preserve"> el vehículo es nuevo o usado, </w:t>
-            </w:r>
-            <w:r>
-              <w:t>una placa</w:t>
-            </w:r>
-            <w:r>
-              <w:t xml:space="preserve">, precio del SOAT, año del SOAT, </w:t>
-            </w:r>
-            <w:r>
-              <w:t xml:space="preserve">monto de cobertura </w:t>
-            </w:r>
-            <w:r>
-              <w:t xml:space="preserve">de </w:t>
-            </w:r>
-            <w:r>
-              <w:t>accidentes a terceros</w:t>
-            </w:r>
-            <w:r>
-              <w:t xml:space="preserve"> del SOAT, precio de la revisión técnico mecánica, año de la revisión técnico mecánica, niveles de gases que arrojó el auto en la revisión técnico mecánica</w:t>
+              <w:t>Número de identificación del vehículo dentro de la flota, empleado al que fue asignado el cliente, el cliente</w:t>
             </w:r>
           </w:p>
         </w:tc>
@@ -1335,7 +2542,11 @@
           <w:tcPr>
             <w:tcW w:w="7415" w:type="dxa"/>
           </w:tcPr>
-          <w:p/>
+          <w:p>
+            <w:r>
+              <w:t>El vehículo queda guardado en la lista de interés del cliente</w:t>
+            </w:r>
+          </w:p>
         </w:tc>
       </w:tr>
     </w:tbl>
@@ -1375,7 +2586,13 @@
           </w:tcPr>
           <w:p>
             <w:r>
-              <w:t>RF:</w:t>
+              <w:t>RF1</w:t>
+            </w:r>
+            <w:r>
+              <w:t>7</w:t>
+            </w:r>
+            <w:r>
+              <w:t>: mostrar un informe con los datos de los carros en la lista de interés de un cliente</w:t>
             </w:r>
           </w:p>
         </w:tc>
@@ -1403,7 +2620,11 @@
           <w:tcPr>
             <w:tcW w:w="7415" w:type="dxa"/>
           </w:tcPr>
-          <w:p/>
+          <w:p>
+            <w:r>
+              <w:t>Muestra un informe con los datos de los carros en la lista de interés de un cliente en específico</w:t>
+            </w:r>
+          </w:p>
         </w:tc>
       </w:tr>
       <w:tr>
@@ -1428,31 +2649,13 @@
         <w:tc>
           <w:tcPr>
             <w:tcW w:w="7415" w:type="dxa"/>
-          </w:tcPr>
-          <w:p>
-            <w:r>
-              <w:t>precio base, una marca, modelo, cilindraje, kilometraje, un tipo que indique si</w:t>
-            </w:r>
-            <w:r>
-              <w:t xml:space="preserve"> el vehículo es nuevo o usado, </w:t>
-            </w:r>
-            <w:r>
-              <w:t>una placa</w:t>
-            </w:r>
-            <w:r>
-              <w:t xml:space="preserve">, precio del SOAT, año del SOAT, </w:t>
-            </w:r>
-            <w:r>
-              <w:t xml:space="preserve">monto de cobertura </w:t>
-            </w:r>
-            <w:r>
-              <w:t xml:space="preserve">de </w:t>
-            </w:r>
-            <w:r>
-              <w:t>accidentes a terceros</w:t>
-            </w:r>
-            <w:r>
-              <w:t xml:space="preserve"> del SOAT, precio de la revisión técnico mecánica, año de la revisión técnico mecánica, niveles de gases que arrojó el auto en la revisión técnico mecánica</w:t>
+            <w:tcBorders>
+              <w:bottom w:val="single" w:sz="4" w:space="0" w:color="auto"/>
+            </w:tcBorders>
+          </w:tcPr>
+          <w:p>
+            <w:r>
+              <w:t>El cliente cuya lista desea ver</w:t>
             </w:r>
           </w:p>
         </w:tc>
@@ -1480,7 +2683,11 @@
           <w:tcPr>
             <w:tcW w:w="7415" w:type="dxa"/>
           </w:tcPr>
-          <w:p/>
+          <w:p>
+            <w:r>
+              <w:t>Se despliega un informe con los datos de los carros en la lista de interés del cliente</w:t>
+            </w:r>
+          </w:p>
         </w:tc>
       </w:tr>
     </w:tbl>
@@ -1520,7 +2727,16 @@
           </w:tcPr>
           <w:p>
             <w:r>
-              <w:t>RF:</w:t>
+              <w:t>RF1</w:t>
+            </w:r>
+            <w:r>
+              <w:t>8</w:t>
+            </w:r>
+            <w:r>
+              <w:t>: E</w:t>
+            </w:r>
+            <w:r>
+              <w:t xml:space="preserve">nviar autos al parqueadero </w:t>
             </w:r>
           </w:p>
         </w:tc>
@@ -1548,7 +2764,11 @@
           <w:tcPr>
             <w:tcW w:w="7415" w:type="dxa"/>
           </w:tcPr>
-          <w:p/>
+          <w:p>
+            <w:r>
+              <w:t>Si un auto es de un año menor al 2015, se envía al parqueadero en una columna específica</w:t>
+            </w:r>
+          </w:p>
         </w:tc>
       </w:tr>
       <w:tr>
@@ -1574,7 +2794,11 @@
           <w:tcPr>
             <w:tcW w:w="7415" w:type="dxa"/>
           </w:tcPr>
-          <w:p/>
+          <w:p>
+            <w:r>
+              <w:t>(sucede al registrar los datos del auto)</w:t>
+            </w:r>
+          </w:p>
         </w:tc>
       </w:tr>
       <w:tr>
@@ -1600,7 +2824,11 @@
           <w:tcPr>
             <w:tcW w:w="7415" w:type="dxa"/>
           </w:tcPr>
-          <w:p/>
+          <w:p>
+            <w:r>
+              <w:t>El auto queda registrado en el parqueadero</w:t>
+            </w:r>
+          </w:p>
         </w:tc>
       </w:tr>
     </w:tbl>
@@ -1630,7 +2858,6 @@
               <w:rPr>
                 <w:b/>
               </w:rPr>
-              <w:lastRenderedPageBreak/>
               <w:t>Nombre:</w:t>
             </w:r>
           </w:p>
@@ -1641,7 +2868,19 @@
           </w:tcPr>
           <w:p>
             <w:r>
-              <w:t>RF:</w:t>
+              <w:t>RF</w:t>
+            </w:r>
+            <w:r>
+              <w:t>1</w:t>
+            </w:r>
+            <w:r>
+              <w:t>9</w:t>
+            </w:r>
+            <w:r>
+              <w:t>:</w:t>
+            </w:r>
+            <w:r>
+              <w:t xml:space="preserve"> Vender un vehículo</w:t>
             </w:r>
           </w:p>
         </w:tc>
@@ -1669,7 +2908,11 @@
           <w:tcPr>
             <w:tcW w:w="7415" w:type="dxa"/>
           </w:tcPr>
-          <w:p/>
+          <w:p>
+            <w:r>
+              <w:t>Vende un vehículo que esté en la lista de interés de un cliente asignado a un empleado</w:t>
+            </w:r>
+          </w:p>
         </w:tc>
       </w:tr>
       <w:tr>
@@ -1694,8 +2937,15 @@
         <w:tc>
           <w:tcPr>
             <w:tcW w:w="7415" w:type="dxa"/>
-          </w:tcPr>
-          <w:p/>
+            <w:tcBorders>
+              <w:bottom w:val="single" w:sz="4" w:space="0" w:color="auto"/>
+            </w:tcBorders>
+          </w:tcPr>
+          <w:p>
+            <w:r>
+              <w:t>El empleado al que está asignado el cliente, el cliente, el número que identifica al vehículo en la lista de interés de un cliente, descuento adicional</w:t>
+            </w:r>
+          </w:p>
         </w:tc>
       </w:tr>
       <w:tr>
@@ -1721,7 +2971,29 @@
           <w:tcPr>
             <w:tcW w:w="7415" w:type="dxa"/>
           </w:tcPr>
-          <w:p/>
+          <w:p>
+            <w:r>
+              <w:t xml:space="preserve">El vehículo es removido de la flota y la lista de interés de todos los clientes, </w:t>
+            </w:r>
+            <w:r>
+              <w:t>se aumenta el número de ventas del concesionario y del empleado a quien estaba asignado el comprador,</w:t>
+            </w:r>
+            <w:r>
+              <w:t xml:space="preserve"> (</w:t>
+            </w:r>
+            <w:r>
+              <w:t>s</w:t>
+            </w:r>
+            <w:r>
+              <w:t>i es necesario expedir o renovar documentos, se hace y se suma al precio del vehículo),</w:t>
+            </w:r>
+            <w:r>
+              <w:t xml:space="preserve"> se aumentan las ganancias del concesionario en el precio del vehículo, se añade el vehículo a la lista de vehículos vendidos, se añade el cliente a la lista de clientes sin asignar</w:t>
+            </w:r>
+            <w:r>
+              <w:t xml:space="preserve"> y se quita de la lista de clientes asignados del empleado.</w:t>
+            </w:r>
+          </w:p>
         </w:tc>
       </w:tr>
     </w:tbl>
@@ -1761,7 +3033,16 @@
           </w:tcPr>
           <w:p>
             <w:r>
-              <w:t>RF:</w:t>
+              <w:t>RF</w:t>
+            </w:r>
+            <w:r>
+              <w:t>20</w:t>
+            </w:r>
+            <w:r>
+              <w:t>:</w:t>
+            </w:r>
+            <w:r>
+              <w:t xml:space="preserve"> Ver la información de los autos  en el parqueadero</w:t>
             </w:r>
           </w:p>
         </w:tc>
@@ -1789,7 +3070,11 @@
           <w:tcPr>
             <w:tcW w:w="7415" w:type="dxa"/>
           </w:tcPr>
-          <w:p/>
+          <w:p>
+            <w:r>
+              <w:t>Muestra la información de una columna específica del parqueadero o del parqueadero en general</w:t>
+            </w:r>
+          </w:p>
         </w:tc>
       </w:tr>
       <w:tr>
@@ -1815,7 +3100,11 @@
           <w:tcPr>
             <w:tcW w:w="7415" w:type="dxa"/>
           </w:tcPr>
-          <w:p/>
+          <w:p>
+            <w:r>
+              <w:t>Si desea ver una fila, cual fila, sino, que desea ver la información general</w:t>
+            </w:r>
+          </w:p>
         </w:tc>
       </w:tr>
       <w:tr>
@@ -1841,7 +3130,14 @@
           <w:tcPr>
             <w:tcW w:w="7415" w:type="dxa"/>
           </w:tcPr>
-          <w:p/>
+          <w:p>
+            <w:r>
+              <w:t>Se despliega la información de los autos en la columna especificada o del parqueadero en general</w:t>
+            </w:r>
+            <w:r>
+              <w:t xml:space="preserve"> y si debe ser ampliado</w:t>
+            </w:r>
+          </w:p>
         </w:tc>
       </w:tr>
     </w:tbl>
@@ -1881,7 +3177,13 @@
           </w:tcPr>
           <w:p>
             <w:r>
-              <w:t>RF:</w:t>
+              <w:t>RF</w:t>
+            </w:r>
+            <w:r>
+              <w:t>21</w:t>
+            </w:r>
+            <w:r>
+              <w:t xml:space="preserve">: Generar documentos nuevos </w:t>
             </w:r>
           </w:p>
         </w:tc>
@@ -1909,24 +3211,38 @@
           <w:tcPr>
             <w:tcW w:w="7415" w:type="dxa"/>
           </w:tcPr>
-          <w:p/>
-        </w:tc>
-      </w:tr>
-      <w:tr>
-        <w:tc>
-          <w:tcPr>
-            <w:tcW w:w="1413" w:type="dxa"/>
-          </w:tcPr>
-          <w:p>
-            <w:pPr>
-              <w:rPr>
-                <w:b/>
-              </w:rPr>
-            </w:pPr>
-            <w:r>
-              <w:rPr>
-                <w:b/>
-              </w:rPr>
+          <w:p>
+            <w:r>
+              <w:t xml:space="preserve">Al vender vehículos nuevos o que los </w:t>
+            </w:r>
+            <w:r>
+              <w:t xml:space="preserve">vehículos </w:t>
+            </w:r>
+            <w:r>
+              <w:t xml:space="preserve">usados tengan documentos vencidos, </w:t>
+            </w:r>
+            <w:r>
+              <w:t>se generan nuevos vehículos</w:t>
+            </w:r>
+          </w:p>
+        </w:tc>
+      </w:tr>
+      <w:tr>
+        <w:tc>
+          <w:tcPr>
+            <w:tcW w:w="1413" w:type="dxa"/>
+          </w:tcPr>
+          <w:p>
+            <w:pPr>
+              <w:rPr>
+                <w:b/>
+              </w:rPr>
+            </w:pPr>
+            <w:r>
+              <w:rPr>
+                <w:b/>
+              </w:rPr>
+              <w:lastRenderedPageBreak/>
               <w:t>Entradas:</w:t>
             </w:r>
           </w:p>
@@ -1935,7 +3251,11 @@
           <w:tcPr>
             <w:tcW w:w="7415" w:type="dxa"/>
           </w:tcPr>
-          <w:p/>
+          <w:p>
+            <w:r>
+              <w:t>Precio, año de vencimiento, monto de cobertura de accidentes a terceros para el SOAT, nivel de gases arrojados durante la Revisión Técnico-Mecánica</w:t>
+            </w:r>
+          </w:p>
         </w:tc>
       </w:tr>
       <w:tr>
@@ -1961,7 +3281,11 @@
           <w:tcPr>
             <w:tcW w:w="7415" w:type="dxa"/>
           </w:tcPr>
-          <w:p/>
+          <w:p>
+            <w:r>
+              <w:t>Se genera el documento con los datos proporcionados y se genera una matriz bidimensional de número enteros para el código</w:t>
+            </w:r>
+          </w:p>
         </w:tc>
       </w:tr>
     </w:tbl>
@@ -2001,7 +3325,16 @@
           </w:tcPr>
           <w:p>
             <w:r>
-              <w:t>RF:</w:t>
+              <w:t>RF</w:t>
+            </w:r>
+            <w:r>
+              <w:t>2</w:t>
+            </w:r>
+            <w:r>
+              <w:t>2</w:t>
+            </w:r>
+            <w:r>
+              <w:t>:Decodificar las imágenes de los documentos</w:t>
             </w:r>
           </w:p>
         </w:tc>
@@ -2029,6 +3362,36 @@
           <w:tcPr>
             <w:tcW w:w="7415" w:type="dxa"/>
           </w:tcPr>
+          <w:p>
+            <w:r>
+              <w:t>Cuando se generan nuevos documentos, se genera un arreglo bidimensional de números enteros que se decodifica de manera específica para el tipo de documento</w:t>
+            </w:r>
+          </w:p>
+        </w:tc>
+      </w:tr>
+      <w:tr>
+        <w:tc>
+          <w:tcPr>
+            <w:tcW w:w="1413" w:type="dxa"/>
+          </w:tcPr>
+          <w:p>
+            <w:pPr>
+              <w:rPr>
+                <w:b/>
+              </w:rPr>
+            </w:pPr>
+            <w:r>
+              <w:rPr>
+                <w:b/>
+              </w:rPr>
+              <w:t>Entradas:</w:t>
+            </w:r>
+          </w:p>
+        </w:tc>
+        <w:tc>
+          <w:tcPr>
+            <w:tcW w:w="7415" w:type="dxa"/>
+          </w:tcPr>
           <w:p/>
         </w:tc>
       </w:tr>
@@ -2047,35 +3410,6 @@
               <w:rPr>
                 <w:b/>
               </w:rPr>
-              <w:t>Entradas:</w:t>
-            </w:r>
-          </w:p>
-        </w:tc>
-        <w:tc>
-          <w:tcPr>
-            <w:tcW w:w="7415" w:type="dxa"/>
-            <w:tcBorders>
-              <w:bottom w:val="single" w:sz="4" w:space="0" w:color="auto"/>
-            </w:tcBorders>
-          </w:tcPr>
-          <w:p/>
-        </w:tc>
-      </w:tr>
-      <w:tr>
-        <w:tc>
-          <w:tcPr>
-            <w:tcW w:w="1413" w:type="dxa"/>
-          </w:tcPr>
-          <w:p>
-            <w:pPr>
-              <w:rPr>
-                <w:b/>
-              </w:rPr>
-            </w:pPr>
-            <w:r>
-              <w:rPr>
-                <w:b/>
-              </w:rPr>
               <w:t>Resultados:</w:t>
             </w:r>
           </w:p>
@@ -2084,7 +3418,11 @@
           <w:tcPr>
             <w:tcW w:w="7415" w:type="dxa"/>
           </w:tcPr>
-          <w:p/>
+          <w:p>
+            <w:r>
+              <w:t>Se genera el código del documentos y se guarda en este</w:t>
+            </w:r>
+          </w:p>
         </w:tc>
       </w:tr>
     </w:tbl>
@@ -2124,7 +3462,16 @@
           </w:tcPr>
           <w:p>
             <w:r>
-              <w:t>RF:</w:t>
+              <w:t>RF</w:t>
+            </w:r>
+            <w:r>
+              <w:t>2</w:t>
+            </w:r>
+            <w:r>
+              <w:t>3</w:t>
+            </w:r>
+            <w:r>
+              <w:t>: calcular el precio total del vehículo</w:t>
             </w:r>
           </w:p>
         </w:tc>
@@ -2152,7 +3499,11 @@
           <w:tcPr>
             <w:tcW w:w="7415" w:type="dxa"/>
           </w:tcPr>
-          <w:p/>
+          <w:p>
+            <w:r>
+              <w:t>Cada tipo de vehículo calcula su precio total de una manera específica y debe incluir el precio de generar/renovar documentos, descuento en caso de ser usado, y un descuento adicional si el concesionario lo desea</w:t>
+            </w:r>
+          </w:p>
         </w:tc>
       </w:tr>
       <w:tr>
@@ -2178,7 +3529,11 @@
           <w:tcPr>
             <w:tcW w:w="7415" w:type="dxa"/>
           </w:tcPr>
-          <w:p/>
+          <w:p>
+            <w:r>
+              <w:t>Descuento adicional</w:t>
+            </w:r>
+          </w:p>
         </w:tc>
       </w:tr>
       <w:tr>
@@ -2204,11 +3559,273 @@
           <w:tcPr>
             <w:tcW w:w="7415" w:type="dxa"/>
           </w:tcPr>
-          <w:p/>
+          <w:p>
+            <w:r>
+              <w:t>El precio total del vehículo a la hora de venderlo</w:t>
+            </w:r>
+          </w:p>
         </w:tc>
       </w:tr>
     </w:tbl>
     <w:p/>
+    <w:tbl>
+      <w:tblPr>
+        <w:tblStyle w:val="Tablaconcuadrcula"/>
+        <w:tblW w:w="0" w:type="auto"/>
+        <w:tblLook w:val="04A0" w:firstRow="1" w:lastRow="0" w:firstColumn="1" w:lastColumn="0" w:noHBand="0" w:noVBand="1"/>
+      </w:tblPr>
+      <w:tblGrid>
+        <w:gridCol w:w="1413"/>
+        <w:gridCol w:w="7415"/>
+      </w:tblGrid>
+      <w:tr>
+        <w:tc>
+          <w:tcPr>
+            <w:tcW w:w="1413" w:type="dxa"/>
+          </w:tcPr>
+          <w:p>
+            <w:pPr>
+              <w:rPr>
+                <w:b/>
+              </w:rPr>
+            </w:pPr>
+            <w:r>
+              <w:rPr>
+                <w:b/>
+              </w:rPr>
+              <w:t>Nombre:</w:t>
+            </w:r>
+          </w:p>
+        </w:tc>
+        <w:tc>
+          <w:tcPr>
+            <w:tcW w:w="7415" w:type="dxa"/>
+          </w:tcPr>
+          <w:p>
+            <w:r>
+              <w:t>RF</w:t>
+            </w:r>
+            <w:r>
+              <w:t>22:</w:t>
+            </w:r>
+            <w:r>
+              <w:t xml:space="preserve"> Calcular el consumo de batería y de gasolina</w:t>
+            </w:r>
+          </w:p>
+        </w:tc>
+      </w:tr>
+      <w:tr>
+        <w:tc>
+          <w:tcPr>
+            <w:tcW w:w="1413" w:type="dxa"/>
+          </w:tcPr>
+          <w:p>
+            <w:pPr>
+              <w:rPr>
+                <w:b/>
+              </w:rPr>
+            </w:pPr>
+            <w:r>
+              <w:rPr>
+                <w:b/>
+              </w:rPr>
+              <w:t>Resumen:</w:t>
+            </w:r>
+          </w:p>
+        </w:tc>
+        <w:tc>
+          <w:tcPr>
+            <w:tcW w:w="7415" w:type="dxa"/>
+          </w:tcPr>
+          <w:p>
+            <w:r>
+              <w:t>Cada tipo de vehículo calcula de manera diferente su consumo de batería y/o gasolina</w:t>
+            </w:r>
+          </w:p>
+        </w:tc>
+      </w:tr>
+      <w:tr>
+        <w:tc>
+          <w:tcPr>
+            <w:tcW w:w="1413" w:type="dxa"/>
+          </w:tcPr>
+          <w:p>
+            <w:pPr>
+              <w:rPr>
+                <w:b/>
+              </w:rPr>
+            </w:pPr>
+            <w:r>
+              <w:rPr>
+                <w:b/>
+              </w:rPr>
+              <w:t>Entradas:</w:t>
+            </w:r>
+          </w:p>
+        </w:tc>
+        <w:tc>
+          <w:tcPr>
+            <w:tcW w:w="7415" w:type="dxa"/>
+          </w:tcPr>
+          <w:p/>
+        </w:tc>
+      </w:tr>
+      <w:tr>
+        <w:tc>
+          <w:tcPr>
+            <w:tcW w:w="1413" w:type="dxa"/>
+          </w:tcPr>
+          <w:p>
+            <w:pPr>
+              <w:rPr>
+                <w:b/>
+              </w:rPr>
+            </w:pPr>
+            <w:r>
+              <w:rPr>
+                <w:b/>
+              </w:rPr>
+              <w:t>Resultados:</w:t>
+            </w:r>
+          </w:p>
+        </w:tc>
+        <w:tc>
+          <w:tcPr>
+            <w:tcW w:w="7415" w:type="dxa"/>
+          </w:tcPr>
+          <w:p>
+            <w:r>
+              <w:t>El consumo del vehículo se guarda en su información</w:t>
+            </w:r>
+          </w:p>
+        </w:tc>
+      </w:tr>
+    </w:tbl>
+    <w:p/>
+    <w:tbl>
+      <w:tblPr>
+        <w:tblStyle w:val="Tablaconcuadrcula"/>
+        <w:tblW w:w="0" w:type="auto"/>
+        <w:tblLook w:val="04A0" w:firstRow="1" w:lastRow="0" w:firstColumn="1" w:lastColumn="0" w:noHBand="0" w:noVBand="1"/>
+      </w:tblPr>
+      <w:tblGrid>
+        <w:gridCol w:w="1413"/>
+        <w:gridCol w:w="7415"/>
+      </w:tblGrid>
+      <w:tr>
+        <w:tc>
+          <w:tcPr>
+            <w:tcW w:w="1413" w:type="dxa"/>
+          </w:tcPr>
+          <w:p>
+            <w:pPr>
+              <w:rPr>
+                <w:b/>
+              </w:rPr>
+            </w:pPr>
+            <w:r>
+              <w:rPr>
+                <w:b/>
+              </w:rPr>
+              <w:t>Nombre:</w:t>
+            </w:r>
+          </w:p>
+        </w:tc>
+        <w:tc>
+          <w:tcPr>
+            <w:tcW w:w="7415" w:type="dxa"/>
+          </w:tcPr>
+          <w:p>
+            <w:r>
+              <w:t>RF</w:t>
+            </w:r>
+          </w:p>
+        </w:tc>
+      </w:tr>
+      <w:tr>
+        <w:tc>
+          <w:tcPr>
+            <w:tcW w:w="1413" w:type="dxa"/>
+          </w:tcPr>
+          <w:p>
+            <w:pPr>
+              <w:rPr>
+                <w:b/>
+              </w:rPr>
+            </w:pPr>
+            <w:r>
+              <w:rPr>
+                <w:b/>
+              </w:rPr>
+              <w:t>Resumen:</w:t>
+            </w:r>
+          </w:p>
+        </w:tc>
+        <w:tc>
+          <w:tcPr>
+            <w:tcW w:w="7415" w:type="dxa"/>
+          </w:tcPr>
+          <w:p/>
+        </w:tc>
+      </w:tr>
+      <w:tr>
+        <w:tc>
+          <w:tcPr>
+            <w:tcW w:w="1413" w:type="dxa"/>
+          </w:tcPr>
+          <w:p>
+            <w:pPr>
+              <w:rPr>
+                <w:b/>
+              </w:rPr>
+            </w:pPr>
+            <w:r>
+              <w:rPr>
+                <w:b/>
+              </w:rPr>
+              <w:t>Entradas:</w:t>
+            </w:r>
+          </w:p>
+        </w:tc>
+        <w:tc>
+          <w:tcPr>
+            <w:tcW w:w="7415" w:type="dxa"/>
+          </w:tcPr>
+          <w:p/>
+        </w:tc>
+      </w:tr>
+      <w:tr>
+        <w:tc>
+          <w:tcPr>
+            <w:tcW w:w="1413" w:type="dxa"/>
+          </w:tcPr>
+          <w:p>
+            <w:pPr>
+              <w:rPr>
+                <w:b/>
+              </w:rPr>
+            </w:pPr>
+            <w:r>
+              <w:rPr>
+                <w:b/>
+              </w:rPr>
+              <w:t>Resultados:</w:t>
+            </w:r>
+          </w:p>
+        </w:tc>
+        <w:tc>
+          <w:tcPr>
+            <w:tcW w:w="7415" w:type="dxa"/>
+          </w:tcPr>
+          <w:p/>
+        </w:tc>
+      </w:tr>
+    </w:tbl>
+    <w:p/>
+    <w:p>
+      <w:bookmarkStart w:id="0" w:name="_GoBack"/>
+      <w:bookmarkEnd w:id="0"/>
+    </w:p>
     <w:p/>
     <w:sectPr>
       <w:pgSz w:w="12240" w:h="15840"/>

</xml_diff>